<commit_message>
Replace WBA Assignment 2.docx
</commit_message>
<xml_diff>
--- a/WBA Assignment 2.docx
+++ b/WBA Assignment 2.docx
@@ -22,12 +22,69 @@
       <w:r>
         <w:t>Kerry:</w:t>
       </w:r>
-      <w:bookmarkStart w:id="0" w:name="_GoBack"/>
-      <w:bookmarkEnd w:id="0"/>
     </w:p>
     <w:p>
       <w:r>
         <w:t>Shakeel:</w:t>
+      </w:r>
+      <w:r>
+        <w:t xml:space="preserve"> </w:t>
+      </w:r>
+    </w:p>
+    <w:p>
+      <w:pPr>
+        <w:ind w:firstLine="720"/>
+      </w:pPr>
+      <w:r>
+        <w:t xml:space="preserve">Created - Leave, Wand, Spells, </w:t>
+      </w:r>
+      <w:proofErr w:type="spellStart"/>
+      <w:r>
+        <w:t>Expelliarmus</w:t>
+      </w:r>
+      <w:proofErr w:type="spellEnd"/>
+      <w:r>
+        <w:t xml:space="preserve"> and </w:t>
+      </w:r>
+      <w:proofErr w:type="spellStart"/>
+      <w:r>
+        <w:t>AvadaKadavra</w:t>
+      </w:r>
+      <w:proofErr w:type="spellEnd"/>
+      <w:r>
+        <w:t xml:space="preserve"> Classes</w:t>
+      </w:r>
+    </w:p>
+    <w:p>
+      <w:pPr>
+        <w:ind w:firstLine="720"/>
+      </w:pPr>
+      <w:r>
+        <w:t xml:space="preserve">Modified – </w:t>
+      </w:r>
+      <w:proofErr w:type="spellStart"/>
+      <w:r>
+        <w:t>GridInterface</w:t>
+      </w:r>
+      <w:proofErr w:type="spellEnd"/>
+      <w:r>
+        <w:t xml:space="preserve">, </w:t>
+      </w:r>
+      <w:proofErr w:type="spellStart"/>
+      <w:r>
+        <w:t>TextInterface</w:t>
+      </w:r>
+      <w:proofErr w:type="spellEnd"/>
+      <w:r>
+        <w:t xml:space="preserve">, </w:t>
+      </w:r>
+      <w:proofErr w:type="spellStart"/>
+      <w:r>
+        <w:t>HPWorld</w:t>
+      </w:r>
+      <w:proofErr w:type="spellEnd"/>
+      <w:r>
+        <w:t xml:space="preserve"> and Player Classes </w:t>
       </w:r>
     </w:p>
     <w:p/>
@@ -196,7 +253,19 @@
                               <w:rPr>
                                 <w:lang w:val="en-US"/>
                               </w:rPr>
-                              <w:t>MOHAMED SHAKEEL MOHAMED RAFI [22/01/2019: 21:00],</w:t>
+                              <w:t>MOHAMED SHAKEEL MOHAMED RAFI [</w:t>
+                            </w:r>
+                            <w:r>
+                              <w:rPr>
+                                <w:lang w:val="en-US"/>
+                              </w:rPr>
+                              <w:t>30</w:t>
+                            </w:r>
+                            <w:r>
+                              <w:rPr>
+                                <w:lang w:val="en-US"/>
+                              </w:rPr>
+                              <w:t>/01/2019: 21:00],</w:t>
                             </w:r>
                             <w:r>
                               <w:rPr>
@@ -234,7 +303,19 @@
                               <w:rPr>
                                 <w:lang w:val="en-US"/>
                               </w:rPr>
-                              <w:t>I, MATTI HADDAD [22/01/2019: 21:10],</w:t>
+                              <w:t>I, MATTI HADDAD [</w:t>
+                            </w:r>
+                            <w:r>
+                              <w:rPr>
+                                <w:lang w:val="en-US"/>
+                              </w:rPr>
+                              <w:t>30</w:t>
+                            </w:r>
+                            <w:r>
+                              <w:rPr>
+                                <w:lang w:val="en-US"/>
+                              </w:rPr>
+                              <w:t>/01/2019: 21:10],</w:t>
                             </w:r>
                             <w:r>
                               <w:rPr>
@@ -272,7 +353,21 @@
                               <w:rPr>
                                 <w:lang w:val="en-US"/>
                               </w:rPr>
-                              <w:t>KERRY YUE SONG ZHENG [22/01/2019: 21:05],</w:t>
+                              <w:t>KERRY YUE SONG ZHENG [</w:t>
+                            </w:r>
+                            <w:r>
+                              <w:rPr>
+                                <w:lang w:val="en-US"/>
+                              </w:rPr>
+                              <w:t>30</w:t>
+                            </w:r>
+                            <w:bookmarkStart w:id="0" w:name="_GoBack"/>
+                            <w:bookmarkEnd w:id="0"/>
+                            <w:r>
+                              <w:rPr>
+                                <w:lang w:val="en-US"/>
+                              </w:rPr>
+                              <w:t>/01/2019: 21:05],</w:t>
                             </w:r>
                             <w:r>
                               <w:rPr>
@@ -390,7 +485,19 @@
                         <w:rPr>
                           <w:lang w:val="en-US"/>
                         </w:rPr>
-                        <w:t>MOHAMED SHAKEEL MOHAMED RAFI [22/01/2019: 21:00],</w:t>
+                        <w:t>MOHAMED SHAKEEL MOHAMED RAFI [</w:t>
+                      </w:r>
+                      <w:r>
+                        <w:rPr>
+                          <w:lang w:val="en-US"/>
+                        </w:rPr>
+                        <w:t>30</w:t>
+                      </w:r>
+                      <w:r>
+                        <w:rPr>
+                          <w:lang w:val="en-US"/>
+                        </w:rPr>
+                        <w:t>/01/2019: 21:00],</w:t>
                       </w:r>
                       <w:r>
                         <w:rPr>
@@ -428,7 +535,19 @@
                         <w:rPr>
                           <w:lang w:val="en-US"/>
                         </w:rPr>
-                        <w:t>I, MATTI HADDAD [22/01/2019: 21:10],</w:t>
+                        <w:t>I, MATTI HADDAD [</w:t>
+                      </w:r>
+                      <w:r>
+                        <w:rPr>
+                          <w:lang w:val="en-US"/>
+                        </w:rPr>
+                        <w:t>30</w:t>
+                      </w:r>
+                      <w:r>
+                        <w:rPr>
+                          <w:lang w:val="en-US"/>
+                        </w:rPr>
+                        <w:t>/01/2019: 21:10],</w:t>
                       </w:r>
                       <w:r>
                         <w:rPr>
@@ -466,7 +585,21 @@
                         <w:rPr>
                           <w:lang w:val="en-US"/>
                         </w:rPr>
-                        <w:t>KERRY YUE SONG ZHENG [22/01/2019: 21:05],</w:t>
+                        <w:t>KERRY YUE SONG ZHENG [</w:t>
+                      </w:r>
+                      <w:r>
+                        <w:rPr>
+                          <w:lang w:val="en-US"/>
+                        </w:rPr>
+                        <w:t>30</w:t>
+                      </w:r>
+                      <w:bookmarkStart w:id="1" w:name="_GoBack"/>
+                      <w:bookmarkEnd w:id="1"/>
+                      <w:r>
+                        <w:rPr>
+                          <w:lang w:val="en-US"/>
+                        </w:rPr>
+                        <w:t>/01/2019: 21:05],</w:t>
                       </w:r>
                       <w:r>
                         <w:rPr>

</xml_diff>

<commit_message>
added my part to wba
</commit_message>
<xml_diff>
--- a/WBA Assignment 2.docx
+++ b/WBA Assignment 2.docx
@@ -22,6 +22,44 @@
       <w:r>
         <w:t>Kerry:</w:t>
       </w:r>
+      <w:r>
+        <w:t xml:space="preserve"> created – </w:t>
+      </w:r>
+      <w:proofErr w:type="spellStart"/>
+      <w:r>
+        <w:t>immobulus</w:t>
+      </w:r>
+      <w:proofErr w:type="spellEnd"/>
+    </w:p>
+    <w:p>
+      <w:r>
+        <w:tab/>
+        <w:t xml:space="preserve">Modified: </w:t>
+      </w:r>
+      <w:proofErr w:type="spellStart"/>
+      <w:r>
+        <w:t>HPActor</w:t>
+      </w:r>
+      <w:proofErr w:type="spellEnd"/>
+      <w:r>
+        <w:t xml:space="preserve">, </w:t>
+      </w:r>
+      <w:proofErr w:type="spellStart"/>
+      <w:r>
+        <w:t>dumblore</w:t>
+      </w:r>
+      <w:proofErr w:type="spellEnd"/>
+      <w:r>
+        <w:t xml:space="preserve">, </w:t>
+      </w:r>
+      <w:proofErr w:type="spellStart"/>
+      <w:r>
+        <w:t>deatheater</w:t>
+      </w:r>
+      <w:proofErr w:type="spellEnd"/>
+      <w:r>
+        <w:t xml:space="preserve"> classes</w:t>
+      </w:r>
     </w:p>
     <w:p>
       <w:r>
@@ -80,7 +118,12 @@
       </w:r>
       <w:proofErr w:type="spellStart"/>
       <w:r>
-        <w:t>HPWorld</w:t>
+        <w:t>HP</w:t>
+      </w:r>
+      <w:bookmarkStart w:id="0" w:name="_GoBack"/>
+      <w:bookmarkEnd w:id="0"/>
+      <w:r>
+        <w:t>World</w:t>
       </w:r>
       <w:proofErr w:type="spellEnd"/>
       <w:r>
@@ -361,8 +404,6 @@
                               </w:rPr>
                               <w:t>30</w:t>
                             </w:r>
-                            <w:bookmarkStart w:id="0" w:name="_GoBack"/>
-                            <w:bookmarkEnd w:id="0"/>
                             <w:r>
                               <w:rPr>
                                 <w:lang w:val="en-US"/>
@@ -593,8 +634,6 @@
                         </w:rPr>
                         <w:t>30</w:t>
                       </w:r>
-                      <w:bookmarkStart w:id="1" w:name="_GoBack"/>
-                      <w:bookmarkEnd w:id="1"/>
                       <w:r>
                         <w:rPr>
                           <w:lang w:val="en-US"/>

</xml_diff>

<commit_message>
Added which classes I modified.
</commit_message>
<xml_diff>
--- a/WBA Assignment 2.docx
+++ b/WBA Assignment 2.docx
@@ -19,78 +19,116 @@
       </w:r>
     </w:p>
     <w:p>
-      <w:r>
-        <w:t>Kerry:</w:t>
-      </w:r>
-      <w:r>
-        <w:t xml:space="preserve"> created – </w:t>
-      </w:r>
-      <w:proofErr w:type="spellStart"/>
-      <w:r>
-        <w:t>immobulus</w:t>
-      </w:r>
-      <w:proofErr w:type="spellEnd"/>
-    </w:p>
-    <w:p>
-      <w:r>
-        <w:tab/>
-        <w:t xml:space="preserve">Modified: </w:t>
-      </w:r>
-      <w:proofErr w:type="spellStart"/>
-      <w:r>
-        <w:t>HPActor</w:t>
-      </w:r>
-      <w:proofErr w:type="spellEnd"/>
-      <w:r>
-        <w:t xml:space="preserve">, </w:t>
-      </w:r>
-      <w:proofErr w:type="spellStart"/>
-      <w:r>
-        <w:t>dumblore</w:t>
-      </w:r>
-      <w:proofErr w:type="spellEnd"/>
-      <w:r>
-        <w:t xml:space="preserve">, </w:t>
-      </w:r>
-      <w:proofErr w:type="spellStart"/>
-      <w:r>
-        <w:t>deatheater</w:t>
-      </w:r>
-      <w:proofErr w:type="spellEnd"/>
-      <w:r>
-        <w:t xml:space="preserve"> classes</w:t>
-      </w:r>
-    </w:p>
-    <w:p>
-      <w:r>
-        <w:t>Shakeel:</w:t>
-      </w:r>
-      <w:r>
-        <w:t xml:space="preserve"> </w:t>
-      </w:r>
-    </w:p>
-    <w:p>
       <w:pPr>
         <w:ind w:firstLine="720"/>
       </w:pPr>
       <w:r>
-        <w:t xml:space="preserve">Created - Leave, Wand, Spells, </w:t>
+        <w:t xml:space="preserve">Modified: </w:t>
       </w:r>
       <w:proofErr w:type="spellStart"/>
       <w:r>
-        <w:t>Expelliarmus</w:t>
+        <w:t>HPActor</w:t>
       </w:r>
       <w:proofErr w:type="spellEnd"/>
       <w:r>
+        <w:t xml:space="preserve">, </w:t>
+      </w:r>
+      <w:proofErr w:type="spellStart"/>
+      <w:r>
+        <w:t>dumbl</w:t>
+      </w:r>
+      <w:r>
+        <w:t>ed</w:t>
+      </w:r>
+      <w:r>
+        <w:t>ore</w:t>
+      </w:r>
+      <w:proofErr w:type="spellEnd"/>
+      <w:r>
+        <w:t xml:space="preserve">, </w:t>
+      </w:r>
+      <w:proofErr w:type="spellStart"/>
+      <w:r>
+        <w:t>HP</w:t>
+      </w:r>
+      <w:r>
+        <w:t>GridInterface</w:t>
+      </w:r>
+      <w:proofErr w:type="spellEnd"/>
+      <w:r>
+        <w:t xml:space="preserve">, </w:t>
+      </w:r>
+      <w:proofErr w:type="spellStart"/>
+      <w:r>
+        <w:t>HP</w:t>
+      </w:r>
+      <w:r>
+        <w:t>TextInterface</w:t>
+      </w:r>
+      <w:proofErr w:type="spellEnd"/>
+      <w:r>
         <w:t xml:space="preserve"> and </w:t>
       </w:r>
       <w:proofErr w:type="spellStart"/>
       <w:r>
-        <w:t>AvadaKadavra</w:t>
+        <w:t>HPWorld</w:t>
       </w:r>
       <w:proofErr w:type="spellEnd"/>
       <w:r>
-        <w:t xml:space="preserve"> Classes</w:t>
+        <w:t xml:space="preserve"> classes</w:t>
+      </w:r>
+    </w:p>
+    <w:p>
+      <w:r>
+        <w:t>Kerry:</w:t>
+      </w:r>
+      <w:r>
+        <w:t xml:space="preserve"> created – </w:t>
+      </w:r>
+      <w:proofErr w:type="spellStart"/>
+      <w:r>
+        <w:t>immobulus</w:t>
+      </w:r>
+      <w:bookmarkStart w:id="0" w:name="_GoBack"/>
+      <w:bookmarkEnd w:id="0"/>
+      <w:proofErr w:type="spellEnd"/>
+    </w:p>
+    <w:p>
+      <w:r>
+        <w:tab/>
+        <w:t xml:space="preserve">Modified: </w:t>
+      </w:r>
+      <w:proofErr w:type="spellStart"/>
+      <w:r>
+        <w:t>HPActor</w:t>
+      </w:r>
+      <w:proofErr w:type="spellEnd"/>
+      <w:r>
+        <w:t xml:space="preserve">, </w:t>
+      </w:r>
+      <w:proofErr w:type="spellStart"/>
+      <w:r>
+        <w:t>dumbledore</w:t>
+      </w:r>
+      <w:proofErr w:type="spellEnd"/>
+      <w:r>
+        <w:t xml:space="preserve">, </w:t>
+      </w:r>
+      <w:proofErr w:type="spellStart"/>
+      <w:r>
+        <w:t>deatheater</w:t>
+      </w:r>
+      <w:proofErr w:type="spellEnd"/>
+      <w:r>
+        <w:t xml:space="preserve"> classes</w:t>
+      </w:r>
+    </w:p>
+    <w:p>
+      <w:r>
+        <w:t>Shakeel:</w:t>
+      </w:r>
+      <w:r>
+        <w:t xml:space="preserve"> </w:t>
       </w:r>
     </w:p>
     <w:p>
@@ -98,32 +136,59 @@
         <w:ind w:firstLine="720"/>
       </w:pPr>
       <w:r>
+        <w:t xml:space="preserve">Created - Leave, Wand, Spells, </w:t>
+      </w:r>
+      <w:proofErr w:type="spellStart"/>
+      <w:r>
+        <w:t>Expelliarmus</w:t>
+      </w:r>
+      <w:proofErr w:type="spellEnd"/>
+      <w:r>
+        <w:t xml:space="preserve"> and </w:t>
+      </w:r>
+      <w:proofErr w:type="spellStart"/>
+      <w:r>
+        <w:t>AvadaKadavra</w:t>
+      </w:r>
+      <w:proofErr w:type="spellEnd"/>
+      <w:r>
+        <w:t xml:space="preserve"> Classes</w:t>
+      </w:r>
+    </w:p>
+    <w:p>
+      <w:pPr>
+        <w:ind w:firstLine="720"/>
+      </w:pPr>
+      <w:r>
         <w:t xml:space="preserve">Modified – </w:t>
       </w:r>
       <w:proofErr w:type="spellStart"/>
       <w:r>
-        <w:t>GridInterface</w:t>
+        <w:t>HPGridInterface</w:t>
       </w:r>
       <w:proofErr w:type="spellEnd"/>
       <w:r>
         <w:t xml:space="preserve">, </w:t>
       </w:r>
       <w:proofErr w:type="spellStart"/>
-      <w:r>
-        <w:t>TextInterface</w:t>
+      <w:proofErr w:type="gramStart"/>
+      <w:r>
+        <w:t>HPTextInterface</w:t>
       </w:r>
       <w:proofErr w:type="spellEnd"/>
       <w:r>
-        <w:t xml:space="preserve">, </w:t>
+        <w:t xml:space="preserve">  </w:t>
+      </w:r>
+      <w:r>
+        <w:t>,</w:t>
+      </w:r>
+      <w:proofErr w:type="gramEnd"/>
+      <w:r>
+        <w:t xml:space="preserve"> </w:t>
       </w:r>
       <w:proofErr w:type="spellStart"/>
       <w:r>
-        <w:t>HP</w:t>
-      </w:r>
-      <w:bookmarkStart w:id="0" w:name="_GoBack"/>
-      <w:bookmarkEnd w:id="0"/>
-      <w:r>
-        <w:t>World</w:t>
+        <w:t>HPWorld</w:t>
       </w:r>
       <w:proofErr w:type="spellEnd"/>
       <w:r>

</xml_diff>